<commit_message>
skip item in the queue
</commit_message>
<xml_diff>
--- a/design.docx
+++ b/design.docx
@@ -1083,6 +1083,42 @@
         </w:rPr>
         <w:tab/>
         <w:t>Should be moved from queue to cancelled queue</w:t>
+      </w:r>
+    </w:p>
+    <w:p>
+      <w:pPr>
+        <w:pBdr>
+          <w:bottom w:val="single" w:sz="6" w:space="1" w:color="auto"/>
+        </w:pBdr>
+        <w:rPr>
+          <w:lang w:val="en-US"/>
+        </w:rPr>
+      </w:pPr>
+    </w:p>
+    <w:p>
+      <w:pPr>
+        <w:rPr>
+          <w:lang w:val="en-US"/>
+        </w:rPr>
+      </w:pPr>
+      <w:r>
+        <w:rPr>
+          <w:lang w:val="en-US"/>
+        </w:rPr>
+        <w:t>Bugs:</w:t>
+      </w:r>
+    </w:p>
+    <w:p>
+      <w:pPr>
+        <w:rPr>
+          <w:lang w:val="en-US"/>
+        </w:rPr>
+      </w:pPr>
+      <w:r>
+        <w:rPr>
+          <w:lang w:val="en-US"/>
+        </w:rPr>
+        <w:t>Token id set back to 1 when queue list is empty</w:t>
       </w:r>
     </w:p>
     <w:sectPr>

</xml_diff>